<commit_message>
made changes to UI, Design Doc, added Titan font
</commit_message>
<xml_diff>
--- a/Design Decisions.docx
+++ b/Design Decisions.docx
@@ -14,18 +14,1261 @@
         </w:rPr>
         <w:t>Design Decisions</w:t>
       </w:r>
-    </w:p>
-    <w:p>
-      <w:pPr>
+      <w:r>
         <w:rPr>
           <w:u w:val="single"/>
         </w:rPr>
-      </w:pPr>
-    </w:p>
-    <w:p>
+        <w:t xml:space="preserve"> – Infinite Runner</w:t>
+      </w:r>
+    </w:p>
+    <w:p>
+      <w:pPr>
+        <w:rPr>
+          <w:u w:val="single"/>
+        </w:rPr>
+      </w:pPr>
+    </w:p>
+    <w:p/>
+    <w:p>
+      <w:pPr>
+        <w:pStyle w:val="ListParagraph"/>
+        <w:ind w:left="0"/>
+        <w:rPr>
+          <w:b/>
+          <w:bCs/>
+        </w:rPr>
+      </w:pPr>
+      <w:r>
+        <w:rPr>
+          <w:b/>
+          <w:bCs/>
+        </w:rPr>
+        <w:t>Tools</w:t>
+      </w:r>
+    </w:p>
+    <w:p>
+      <w:pPr>
+        <w:pStyle w:val="ListParagraph"/>
+        <w:ind w:left="0"/>
+      </w:pPr>
+      <w:r>
+        <w:tab/>
+        <w:t>Unity</w:t>
+      </w:r>
+    </w:p>
+    <w:p>
+      <w:pPr>
+        <w:pStyle w:val="ListParagraph"/>
+        <w:numPr>
+          <w:ilvl w:val="0"/>
+          <w:numId w:val="2"/>
+        </w:numPr>
+      </w:pPr>
+      <w:r>
+        <w:t>Version 2018.1.6f1 Personal (Unity Technologies, 2018)</w:t>
+      </w:r>
+      <w:r>
+        <w:t>.</w:t>
+      </w:r>
+    </w:p>
+    <w:p>
+      <w:pPr>
+        <w:pStyle w:val="ListParagraph"/>
+        <w:ind w:left="0"/>
+      </w:pPr>
+      <w:r>
+        <w:tab/>
+        <w:t>Kit</w:t>
+      </w:r>
+    </w:p>
+    <w:p>
+      <w:pPr>
+        <w:pStyle w:val="ListParagraph"/>
+        <w:numPr>
+          <w:ilvl w:val="0"/>
+          <w:numId w:val="2"/>
+        </w:numPr>
+      </w:pPr>
+      <w:r>
+        <w:t>WRP 3D Infinite Endless Runner Kit</w:t>
+      </w:r>
+      <w:r>
+        <w:t xml:space="preserve"> (</w:t>
+      </w:r>
+      <w:proofErr w:type="spellStart"/>
+      <w:r>
+        <w:t>We.</w:t>
+      </w:r>
+      <w:proofErr w:type="gramStart"/>
+      <w:r>
+        <w:t>R.Play</w:t>
+      </w:r>
+      <w:proofErr w:type="spellEnd"/>
+      <w:proofErr w:type="gramEnd"/>
+      <w:r>
+        <w:t>, 2018)</w:t>
+      </w:r>
+      <w:r>
+        <w:t>.</w:t>
+      </w:r>
+      <w:r>
+        <w:t xml:space="preserve"> </w:t>
+      </w:r>
+    </w:p>
+    <w:p>
+      <w:r>
+        <w:tab/>
+        <w:t>Free assets</w:t>
+      </w:r>
+    </w:p>
+    <w:p>
+      <w:pPr>
+        <w:pStyle w:val="ListParagraph"/>
+        <w:numPr>
+          <w:ilvl w:val="0"/>
+          <w:numId w:val="2"/>
+        </w:numPr>
+      </w:pPr>
+      <w:r>
+        <w:t>Car asset (</w:t>
+      </w:r>
+      <w:proofErr w:type="spellStart"/>
+      <w:r>
+        <w:t>Cactuscreatives</w:t>
+      </w:r>
+      <w:proofErr w:type="spellEnd"/>
+      <w:r>
+        <w:t xml:space="preserve"> Pvt. Ltd.</w:t>
+      </w:r>
+      <w:r>
+        <w:t>, 2014)</w:t>
+      </w:r>
+      <w:r>
+        <w:t>.</w:t>
+      </w:r>
+    </w:p>
+    <w:p>
+      <w:pPr>
+        <w:pStyle w:val="ListParagraph"/>
+        <w:numPr>
+          <w:ilvl w:val="0"/>
+          <w:numId w:val="2"/>
+        </w:numPr>
+      </w:pPr>
+      <w:r>
+        <w:t>Simple City pack plain</w:t>
+      </w:r>
+      <w:r>
+        <w:t xml:space="preserve"> (Polygon Land, 2018)</w:t>
+      </w:r>
+      <w:r>
+        <w:t>.</w:t>
+      </w:r>
+    </w:p>
+    <w:p>
+      <w:pPr>
+        <w:pStyle w:val="ListParagraph"/>
+        <w:numPr>
+          <w:ilvl w:val="0"/>
+          <w:numId w:val="2"/>
+        </w:numPr>
+      </w:pPr>
+      <w:r>
+        <w:t>Industrial Props Kit</w:t>
+      </w:r>
+      <w:r>
+        <w:t xml:space="preserve"> (Universal Assets, 2018)</w:t>
+      </w:r>
+      <w:r>
+        <w:t>.</w:t>
+      </w:r>
+    </w:p>
+    <w:p>
+      <w:pPr>
+        <w:pStyle w:val="ListParagraph"/>
+        <w:numPr>
+          <w:ilvl w:val="0"/>
+          <w:numId w:val="2"/>
+        </w:numPr>
+      </w:pPr>
+      <w:proofErr w:type="spellStart"/>
+      <w:r>
+        <w:t>Roadprops_fbx</w:t>
+      </w:r>
+      <w:proofErr w:type="spellEnd"/>
+      <w:r>
+        <w:t xml:space="preserve"> (from </w:t>
+      </w:r>
+      <w:proofErr w:type="spellStart"/>
+      <w:r>
+        <w:t>dropbox</w:t>
+      </w:r>
+      <w:proofErr w:type="spellEnd"/>
+      <w:r>
+        <w:t>)</w:t>
+      </w:r>
+    </w:p>
+    <w:p>
+      <w:pPr>
+        <w:pStyle w:val="ListParagraph"/>
+        <w:ind w:left="0"/>
+        <w:rPr>
+          <w:b/>
+          <w:bCs/>
+        </w:rPr>
+      </w:pPr>
+      <w:r>
+        <w:rPr>
+          <w:b/>
+          <w:bCs/>
+        </w:rPr>
+        <w:t>GUI</w:t>
+      </w:r>
+    </w:p>
+    <w:p>
+      <w:pPr>
+        <w:pStyle w:val="ListParagraph"/>
+        <w:ind w:left="0"/>
+      </w:pPr>
+      <w:r>
+        <w:tab/>
+        <w:t>Timer</w:t>
+      </w:r>
+    </w:p>
+    <w:p>
+      <w:pPr>
+        <w:pStyle w:val="ListParagraph"/>
+        <w:numPr>
+          <w:ilvl w:val="0"/>
+          <w:numId w:val="2"/>
+        </w:numPr>
+      </w:pPr>
+      <w:r>
+        <w:t xml:space="preserve">Countdown timer added to </w:t>
+      </w:r>
+      <w:r>
+        <w:t xml:space="preserve">timed version (not free play version). </w:t>
+      </w:r>
+    </w:p>
+    <w:p>
+      <w:pPr>
+        <w:pStyle w:val="ListParagraph"/>
+        <w:numPr>
+          <w:ilvl w:val="0"/>
+          <w:numId w:val="2"/>
+        </w:numPr>
+      </w:pPr>
+      <w:r>
+        <w:t>Game automatically redirects to next page after time is up in timed version</w:t>
+      </w:r>
+      <w:r>
+        <w:t xml:space="preserve">. </w:t>
+      </w:r>
+      <w:r>
+        <w:t>(15 minutes).</w:t>
+      </w:r>
+    </w:p>
+    <w:p>
+      <w:pPr>
+        <w:pStyle w:val="ListParagraph"/>
+        <w:numPr>
+          <w:ilvl w:val="0"/>
+          <w:numId w:val="2"/>
+        </w:numPr>
+      </w:pPr>
+      <w:r>
+        <w:t>Exit button appears in upper right corner after 5 minutes of gameplay if free play version, but gameplay can still continue until 20 min of gameplay have passed, whereupon the game will automatically redirect to the next page.</w:t>
+      </w:r>
+    </w:p>
+    <w:p>
+      <w:pPr>
+        <w:pStyle w:val="ListParagraph"/>
+        <w:ind w:left="0"/>
+      </w:pPr>
+      <w:r>
+        <w:tab/>
+        <w:t>Level Select</w:t>
+      </w:r>
+    </w:p>
+    <w:p>
+      <w:pPr>
+        <w:pStyle w:val="ListParagraph"/>
+        <w:numPr>
+          <w:ilvl w:val="0"/>
+          <w:numId w:val="2"/>
+        </w:numPr>
+      </w:pPr>
+      <w:r>
+        <w:t>High fidelity previews of levels</w:t>
+      </w:r>
+    </w:p>
+    <w:p>
+      <w:pPr>
+        <w:pStyle w:val="ListParagraph"/>
+        <w:numPr>
+          <w:ilvl w:val="0"/>
+          <w:numId w:val="2"/>
+        </w:numPr>
+      </w:pPr>
+      <w:r>
+        <w:t>Choice of “forest” or “urban”</w:t>
+      </w:r>
+    </w:p>
+    <w:p>
+      <w:pPr>
+        <w:pStyle w:val="ListParagraph"/>
+        <w:ind w:left="0"/>
+      </w:pPr>
+      <w:r>
+        <w:tab/>
+        <w:t>HUD</w:t>
+      </w:r>
+    </w:p>
+    <w:p>
+      <w:pPr>
+        <w:pStyle w:val="ListParagraph"/>
+        <w:numPr>
+          <w:ilvl w:val="0"/>
+          <w:numId w:val="2"/>
+        </w:numPr>
+      </w:pPr>
+      <w:r>
+        <w:t>T</w:t>
+      </w:r>
+      <w:r>
+        <w:t>i</w:t>
+      </w:r>
+      <w:r>
+        <w:t>mer</w:t>
+      </w:r>
+      <w:r>
+        <w:t xml:space="preserve"> – top center (timed version only)</w:t>
+      </w:r>
+    </w:p>
+    <w:p>
+      <w:pPr>
+        <w:pStyle w:val="ListParagraph"/>
+        <w:numPr>
+          <w:ilvl w:val="0"/>
+          <w:numId w:val="2"/>
+        </w:numPr>
+      </w:pPr>
+      <w:r>
+        <w:t>Score – top right corner</w:t>
+      </w:r>
+    </w:p>
+    <w:p>
+      <w:pPr>
+        <w:pStyle w:val="ListParagraph"/>
+        <w:numPr>
+          <w:ilvl w:val="0"/>
+          <w:numId w:val="2"/>
+        </w:numPr>
+      </w:pPr>
+      <w:r>
+        <w:t>Jewels – collected bottom left</w:t>
+      </w:r>
+    </w:p>
+    <w:p>
+      <w:pPr>
+        <w:pStyle w:val="ListParagraph"/>
+        <w:numPr>
+          <w:ilvl w:val="0"/>
+          <w:numId w:val="2"/>
+        </w:numPr>
+      </w:pPr>
+      <w:r>
+        <w:t xml:space="preserve">Exit button – top left </w:t>
+      </w:r>
+    </w:p>
+    <w:p>
+      <w:pPr>
+        <w:pStyle w:val="ListParagraph"/>
+        <w:numPr>
+          <w:ilvl w:val="0"/>
+          <w:numId w:val="2"/>
+        </w:numPr>
+      </w:pPr>
+      <w:r>
+        <w:t>Help button – bottom right (instructions)</w:t>
+      </w:r>
+    </w:p>
+    <w:p>
+      <w:pPr>
+        <w:pStyle w:val="ListParagraph"/>
+        <w:numPr>
+          <w:ilvl w:val="0"/>
+          <w:numId w:val="2"/>
+        </w:numPr>
+      </w:pPr>
+      <w:r>
+        <w:t>Powerup bar – bottom center</w:t>
+      </w:r>
       <w:bookmarkStart w:id="0" w:name="_GoBack"/>
       <w:bookmarkEnd w:id="0"/>
     </w:p>
+    <w:p>
+      <w:pPr>
+        <w:pStyle w:val="ListParagraph"/>
+        <w:ind w:left="0"/>
+      </w:pPr>
+      <w:r>
+        <w:tab/>
+        <w:t>Help</w:t>
+      </w:r>
+      <w:r>
+        <w:t xml:space="preserve"> Menu</w:t>
+      </w:r>
+    </w:p>
+    <w:p>
+      <w:pPr>
+        <w:pStyle w:val="ListParagraph"/>
+        <w:numPr>
+          <w:ilvl w:val="0"/>
+          <w:numId w:val="2"/>
+        </w:numPr>
+      </w:pPr>
+      <w:r>
+        <w:t>Instructions for controls.</w:t>
+      </w:r>
+    </w:p>
+    <w:p>
+      <w:pPr>
+        <w:pStyle w:val="ListParagraph"/>
+        <w:numPr>
+          <w:ilvl w:val="0"/>
+          <w:numId w:val="2"/>
+        </w:numPr>
+      </w:pPr>
+      <w:r>
+        <w:t>Gameplay timer is paused while user is in help menu</w:t>
+      </w:r>
+    </w:p>
+    <w:p>
+      <w:pPr>
+        <w:pStyle w:val="ListParagraph"/>
+        <w:ind w:left="0"/>
+      </w:pPr>
+      <w:r>
+        <w:tab/>
+        <w:t>Start Menu</w:t>
+      </w:r>
+    </w:p>
+    <w:p>
+      <w:pPr>
+        <w:pStyle w:val="ListParagraph"/>
+        <w:numPr>
+          <w:ilvl w:val="0"/>
+          <w:numId w:val="2"/>
+        </w:numPr>
+      </w:pPr>
+      <w:r>
+        <w:t>Displayed once before gameplay starts</w:t>
+      </w:r>
+    </w:p>
+    <w:p>
+      <w:pPr>
+        <w:pStyle w:val="ListParagraph"/>
+        <w:numPr>
+          <w:ilvl w:val="0"/>
+          <w:numId w:val="2"/>
+        </w:numPr>
+      </w:pPr>
+      <w:r>
+        <w:t>Identical control instructions to help menu</w:t>
+      </w:r>
+    </w:p>
+    <w:p>
+      <w:pPr>
+        <w:pStyle w:val="ListParagraph"/>
+        <w:numPr>
+          <w:ilvl w:val="0"/>
+          <w:numId w:val="2"/>
+        </w:numPr>
+      </w:pPr>
+      <w:r>
+        <w:rPr>
+          <w:noProof/>
+        </w:rPr>
+        <w:lastRenderedPageBreak/>
+        <w:drawing>
+          <wp:inline distT="0" distB="0" distL="0" distR="0" wp14:anchorId="5125CA2F" wp14:editId="31CA3CCD">
+            <wp:extent cx="1302883" cy="1312606"/>
+            <wp:effectExtent l="0" t="0" r="5715" b="0"/>
+            <wp:docPr id="1" name="Picture 1"/>
+            <wp:cNvGraphicFramePr>
+              <a:graphicFrameLocks xmlns:a="http://schemas.openxmlformats.org/drawingml/2006/main" noChangeAspect="1"/>
+            </wp:cNvGraphicFramePr>
+            <a:graphic xmlns:a="http://schemas.openxmlformats.org/drawingml/2006/main">
+              <a:graphicData uri="http://schemas.openxmlformats.org/drawingml/2006/picture">
+                <pic:pic xmlns:pic="http://schemas.openxmlformats.org/drawingml/2006/picture">
+                  <pic:nvPicPr>
+                    <pic:cNvPr id="1" name="Screen Shot 2018-07-23 at 4.29.17 PM.png"/>
+                    <pic:cNvPicPr/>
+                  </pic:nvPicPr>
+                  <pic:blipFill>
+                    <a:blip r:embed="rId5">
+                      <a:extLst>
+                        <a:ext uri="{28A0092B-C50C-407E-A947-70E740481C1C}">
+                          <a14:useLocalDpi xmlns:a14="http://schemas.microsoft.com/office/drawing/2010/main" val="0"/>
+                        </a:ext>
+                      </a:extLst>
+                    </a:blip>
+                    <a:stretch>
+                      <a:fillRect/>
+                    </a:stretch>
+                  </pic:blipFill>
+                  <pic:spPr>
+                    <a:xfrm>
+                      <a:off x="0" y="0"/>
+                      <a:ext cx="1302883" cy="1312606"/>
+                    </a:xfrm>
+                    <a:prstGeom prst="rect">
+                      <a:avLst/>
+                    </a:prstGeom>
+                  </pic:spPr>
+                </pic:pic>
+              </a:graphicData>
+            </a:graphic>
+          </wp:inline>
+        </w:drawing>
+      </w:r>
+      <w:r>
+        <w:rPr>
+          <w:noProof/>
+        </w:rPr>
+        <w:drawing>
+          <wp:inline distT="0" distB="0" distL="0" distR="0" wp14:anchorId="368B4D9B" wp14:editId="192CF194">
+            <wp:extent cx="1308919" cy="1308919"/>
+            <wp:effectExtent l="0" t="0" r="0" b="0"/>
+            <wp:docPr id="2" name="Picture 2"/>
+            <wp:cNvGraphicFramePr>
+              <a:graphicFrameLocks xmlns:a="http://schemas.openxmlformats.org/drawingml/2006/main" noChangeAspect="1"/>
+            </wp:cNvGraphicFramePr>
+            <a:graphic xmlns:a="http://schemas.openxmlformats.org/drawingml/2006/main">
+              <a:graphicData uri="http://schemas.openxmlformats.org/drawingml/2006/picture">
+                <pic:pic xmlns:pic="http://schemas.openxmlformats.org/drawingml/2006/picture">
+                  <pic:nvPicPr>
+                    <pic:cNvPr id="2" name="Screen Shot 2018-07-23 at 4.29.44 PM.png"/>
+                    <pic:cNvPicPr/>
+                  </pic:nvPicPr>
+                  <pic:blipFill>
+                    <a:blip r:embed="rId6">
+                      <a:extLst>
+                        <a:ext uri="{28A0092B-C50C-407E-A947-70E740481C1C}">
+                          <a14:useLocalDpi xmlns:a14="http://schemas.microsoft.com/office/drawing/2010/main" val="0"/>
+                        </a:ext>
+                      </a:extLst>
+                    </a:blip>
+                    <a:stretch>
+                      <a:fillRect/>
+                    </a:stretch>
+                  </pic:blipFill>
+                  <pic:spPr>
+                    <a:xfrm>
+                      <a:off x="0" y="0"/>
+                      <a:ext cx="1320994" cy="1320994"/>
+                    </a:xfrm>
+                    <a:prstGeom prst="rect">
+                      <a:avLst/>
+                    </a:prstGeom>
+                  </pic:spPr>
+                </pic:pic>
+              </a:graphicData>
+            </a:graphic>
+          </wp:inline>
+        </w:drawing>
+      </w:r>
+      <w:r>
+        <w:t xml:space="preserve"> </w:t>
+      </w:r>
+      <w:r>
+        <w:t xml:space="preserve"> </w:t>
+      </w:r>
+      <w:r>
+        <w:t>Start and help/pause menu</w:t>
+      </w:r>
+    </w:p>
+    <w:p>
+      <w:pPr>
+        <w:pStyle w:val="ListParagraph"/>
+        <w:ind w:left="0"/>
+      </w:pPr>
+      <w:r>
+        <w:t xml:space="preserve">Environment </w:t>
+      </w:r>
+    </w:p>
+    <w:p>
+      <w:pPr>
+        <w:pStyle w:val="ListParagraph"/>
+        <w:ind w:left="0"/>
+      </w:pPr>
+      <w:r>
+        <w:tab/>
+        <w:t>Paths</w:t>
+      </w:r>
+    </w:p>
+    <w:p>
+      <w:pPr>
+        <w:pStyle w:val="ListParagraph"/>
+        <w:numPr>
+          <w:ilvl w:val="0"/>
+          <w:numId w:val="2"/>
+        </w:numPr>
+      </w:pPr>
+      <w:r>
+        <w:t xml:space="preserve">The </w:t>
+      </w:r>
+      <w:r>
+        <w:t xml:space="preserve">runner’s path is made of premade chunks of path that are placed in a pre-set order. </w:t>
+      </w:r>
+    </w:p>
+    <w:p>
+      <w:pPr>
+        <w:pStyle w:val="ListParagraph"/>
+        <w:numPr>
+          <w:ilvl w:val="0"/>
+          <w:numId w:val="2"/>
+        </w:numPr>
+      </w:pPr>
+      <w:r>
+        <w:t>Each chunk is made up of a path with obstacles, power ups, currency, and scenery elements. There is corresponding forest path “chunk” for every city path “chunk”. The corresponding chunks have the same path length and shape, as well as corresponding obstacles and identical currency and powerup placement.</w:t>
+      </w:r>
+    </w:p>
+    <w:p>
+      <w:pPr>
+        <w:pStyle w:val="ListParagraph"/>
+        <w:ind w:left="0"/>
+      </w:pPr>
+      <w:r>
+        <w:tab/>
+        <w:t>Obstacles</w:t>
+      </w:r>
+      <w:r>
+        <w:t>/Pickups</w:t>
+      </w:r>
+    </w:p>
+    <w:p>
+      <w:pPr>
+        <w:pStyle w:val="ListParagraph"/>
+        <w:numPr>
+          <w:ilvl w:val="0"/>
+          <w:numId w:val="7"/>
+        </w:numPr>
+      </w:pPr>
+      <w:r>
+        <w:t>Currency and powerups are identical in both urban and forest levels.</w:t>
+      </w:r>
+    </w:p>
+    <w:p>
+      <w:pPr>
+        <w:pStyle w:val="ListParagraph"/>
+        <w:numPr>
+          <w:ilvl w:val="0"/>
+          <w:numId w:val="2"/>
+        </w:numPr>
+      </w:pPr>
+      <w:r>
+        <w:t xml:space="preserve">Each obstacle has corresponding urban and forest versions. These </w:t>
+      </w:r>
+      <w:r>
+        <w:t xml:space="preserve">obstacles are very similar in shape and function, but they are either urban or natural in appearance. </w:t>
+      </w:r>
+    </w:p>
+    <w:p>
+      <w:pPr>
+        <w:pStyle w:val="ListParagraph"/>
+        <w:numPr>
+          <w:ilvl w:val="0"/>
+          <w:numId w:val="2"/>
+        </w:numPr>
+      </w:pPr>
+      <w:r>
+        <w:rPr>
+          <w:noProof/>
+        </w:rPr>
+        <w:drawing>
+          <wp:inline distT="0" distB="0" distL="0" distR="0" wp14:anchorId="6C3C6C11" wp14:editId="650AB5F2">
+            <wp:extent cx="2418073" cy="1415845"/>
+            <wp:effectExtent l="0" t="0" r="0" b="0"/>
+            <wp:docPr id="3" name="Picture 3"/>
+            <wp:cNvGraphicFramePr>
+              <a:graphicFrameLocks xmlns:a="http://schemas.openxmlformats.org/drawingml/2006/main" noChangeAspect="1"/>
+            </wp:cNvGraphicFramePr>
+            <a:graphic xmlns:a="http://schemas.openxmlformats.org/drawingml/2006/main">
+              <a:graphicData uri="http://schemas.openxmlformats.org/drawingml/2006/picture">
+                <pic:pic xmlns:pic="http://schemas.openxmlformats.org/drawingml/2006/picture">
+                  <pic:nvPicPr>
+                    <pic:cNvPr id="3" name="Screen Shot 2018-07-23 at 3.20.38 PM.png"/>
+                    <pic:cNvPicPr/>
+                  </pic:nvPicPr>
+                  <pic:blipFill>
+                    <a:blip r:embed="rId7">
+                      <a:extLst>
+                        <a:ext uri="{28A0092B-C50C-407E-A947-70E740481C1C}">
+                          <a14:useLocalDpi xmlns:a14="http://schemas.microsoft.com/office/drawing/2010/main" val="0"/>
+                        </a:ext>
+                      </a:extLst>
+                    </a:blip>
+                    <a:stretch>
+                      <a:fillRect/>
+                    </a:stretch>
+                  </pic:blipFill>
+                  <pic:spPr>
+                    <a:xfrm flipH="1">
+                      <a:off x="0" y="0"/>
+                      <a:ext cx="2457574" cy="1438974"/>
+                    </a:xfrm>
+                    <a:prstGeom prst="rect">
+                      <a:avLst/>
+                    </a:prstGeom>
+                  </pic:spPr>
+                </pic:pic>
+              </a:graphicData>
+            </a:graphic>
+          </wp:inline>
+        </w:drawing>
+      </w:r>
+      <w:r>
+        <w:rPr>
+          <w:noProof/>
+        </w:rPr>
+        <w:drawing>
+          <wp:inline distT="0" distB="0" distL="0" distR="0" wp14:anchorId="66F2E2CC" wp14:editId="3652B74F">
+            <wp:extent cx="2109019" cy="1429446"/>
+            <wp:effectExtent l="0" t="0" r="0" b="5715"/>
+            <wp:docPr id="4" name="Picture 4"/>
+            <wp:cNvGraphicFramePr>
+              <a:graphicFrameLocks xmlns:a="http://schemas.openxmlformats.org/drawingml/2006/main" noChangeAspect="1"/>
+            </wp:cNvGraphicFramePr>
+            <a:graphic xmlns:a="http://schemas.openxmlformats.org/drawingml/2006/main">
+              <a:graphicData uri="http://schemas.openxmlformats.org/drawingml/2006/picture">
+                <pic:pic xmlns:pic="http://schemas.openxmlformats.org/drawingml/2006/picture">
+                  <pic:nvPicPr>
+                    <pic:cNvPr id="4" name="Screen Shot 2018-07-23 at 3.20.56 PM.png"/>
+                    <pic:cNvPicPr/>
+                  </pic:nvPicPr>
+                  <pic:blipFill rotWithShape="1">
+                    <a:blip r:embed="rId8">
+                      <a:extLst>
+                        <a:ext uri="{28A0092B-C50C-407E-A947-70E740481C1C}">
+                          <a14:useLocalDpi xmlns:a14="http://schemas.microsoft.com/office/drawing/2010/main" val="0"/>
+                        </a:ext>
+                      </a:extLst>
+                    </a:blip>
+                    <a:srcRect l="14" r="14"/>
+                    <a:stretch/>
+                  </pic:blipFill>
+                  <pic:spPr>
+                    <a:xfrm>
+                      <a:off x="0" y="0"/>
+                      <a:ext cx="2109019" cy="1429446"/>
+                    </a:xfrm>
+                    <a:prstGeom prst="rect">
+                      <a:avLst/>
+                    </a:prstGeom>
+                  </pic:spPr>
+                </pic:pic>
+              </a:graphicData>
+            </a:graphic>
+          </wp:inline>
+        </w:drawing>
+      </w:r>
+    </w:p>
+    <w:p>
+      <w:pPr>
+        <w:pStyle w:val="ListParagraph"/>
+        <w:numPr>
+          <w:ilvl w:val="0"/>
+          <w:numId w:val="2"/>
+        </w:numPr>
+      </w:pPr>
+      <w:r>
+        <w:rPr>
+          <w:noProof/>
+        </w:rPr>
+        <w:drawing>
+          <wp:inline distT="0" distB="0" distL="0" distR="0" wp14:anchorId="32D34582" wp14:editId="6E1E4851">
+            <wp:extent cx="1814052" cy="1267775"/>
+            <wp:effectExtent l="0" t="0" r="2540" b="2540"/>
+            <wp:docPr id="5" name="Picture 5"/>
+            <wp:cNvGraphicFramePr>
+              <a:graphicFrameLocks xmlns:a="http://schemas.openxmlformats.org/drawingml/2006/main" noChangeAspect="1"/>
+            </wp:cNvGraphicFramePr>
+            <a:graphic xmlns:a="http://schemas.openxmlformats.org/drawingml/2006/main">
+              <a:graphicData uri="http://schemas.openxmlformats.org/drawingml/2006/picture">
+                <pic:pic xmlns:pic="http://schemas.openxmlformats.org/drawingml/2006/picture">
+                  <pic:nvPicPr>
+                    <pic:cNvPr id="5" name="Screen Shot 2018-07-23 at 3.21.46 PM.png"/>
+                    <pic:cNvPicPr/>
+                  </pic:nvPicPr>
+                  <pic:blipFill>
+                    <a:blip r:embed="rId9">
+                      <a:extLst>
+                        <a:ext uri="{28A0092B-C50C-407E-A947-70E740481C1C}">
+                          <a14:useLocalDpi xmlns:a14="http://schemas.microsoft.com/office/drawing/2010/main" val="0"/>
+                        </a:ext>
+                      </a:extLst>
+                    </a:blip>
+                    <a:stretch>
+                      <a:fillRect/>
+                    </a:stretch>
+                  </pic:blipFill>
+                  <pic:spPr>
+                    <a:xfrm>
+                      <a:off x="0" y="0"/>
+                      <a:ext cx="1822445" cy="1273641"/>
+                    </a:xfrm>
+                    <a:prstGeom prst="rect">
+                      <a:avLst/>
+                    </a:prstGeom>
+                  </pic:spPr>
+                </pic:pic>
+              </a:graphicData>
+            </a:graphic>
+          </wp:inline>
+        </w:drawing>
+      </w:r>
+      <w:r>
+        <w:rPr>
+          <w:noProof/>
+        </w:rPr>
+        <w:drawing>
+          <wp:inline distT="0" distB="0" distL="0" distR="0" wp14:anchorId="1AC93F31" wp14:editId="651A3AF4">
+            <wp:extent cx="1578077" cy="1267127"/>
+            <wp:effectExtent l="0" t="0" r="0" b="3175"/>
+            <wp:docPr id="7" name="Picture 7"/>
+            <wp:cNvGraphicFramePr>
+              <a:graphicFrameLocks xmlns:a="http://schemas.openxmlformats.org/drawingml/2006/main" noChangeAspect="1"/>
+            </wp:cNvGraphicFramePr>
+            <a:graphic xmlns:a="http://schemas.openxmlformats.org/drawingml/2006/main">
+              <a:graphicData uri="http://schemas.openxmlformats.org/drawingml/2006/picture">
+                <pic:pic xmlns:pic="http://schemas.openxmlformats.org/drawingml/2006/picture">
+                  <pic:nvPicPr>
+                    <pic:cNvPr id="7" name="Screen Shot 2018-07-23 at 3.21.58 PM.png"/>
+                    <pic:cNvPicPr/>
+                  </pic:nvPicPr>
+                  <pic:blipFill>
+                    <a:blip r:embed="rId10">
+                      <a:extLst>
+                        <a:ext uri="{28A0092B-C50C-407E-A947-70E740481C1C}">
+                          <a14:useLocalDpi xmlns:a14="http://schemas.microsoft.com/office/drawing/2010/main" val="0"/>
+                        </a:ext>
+                      </a:extLst>
+                    </a:blip>
+                    <a:stretch>
+                      <a:fillRect/>
+                    </a:stretch>
+                  </pic:blipFill>
+                  <pic:spPr>
+                    <a:xfrm>
+                      <a:off x="0" y="0"/>
+                      <a:ext cx="1601898" cy="1286255"/>
+                    </a:xfrm>
+                    <a:prstGeom prst="rect">
+                      <a:avLst/>
+                    </a:prstGeom>
+                  </pic:spPr>
+                </pic:pic>
+              </a:graphicData>
+            </a:graphic>
+          </wp:inline>
+        </w:drawing>
+      </w:r>
+    </w:p>
+    <w:p>
+      <w:pPr>
+        <w:pStyle w:val="ListParagraph"/>
+        <w:numPr>
+          <w:ilvl w:val="0"/>
+          <w:numId w:val="2"/>
+        </w:numPr>
+      </w:pPr>
+      <w:r>
+        <w:rPr>
+          <w:noProof/>
+        </w:rPr>
+        <w:drawing>
+          <wp:inline distT="0" distB="0" distL="0" distR="0" wp14:anchorId="0B30014F" wp14:editId="515B7229">
+            <wp:extent cx="2082787" cy="1636476"/>
+            <wp:effectExtent l="0" t="0" r="635" b="1905"/>
+            <wp:docPr id="8" name="Picture 8"/>
+            <wp:cNvGraphicFramePr>
+              <a:graphicFrameLocks xmlns:a="http://schemas.openxmlformats.org/drawingml/2006/main" noChangeAspect="1"/>
+            </wp:cNvGraphicFramePr>
+            <a:graphic xmlns:a="http://schemas.openxmlformats.org/drawingml/2006/main">
+              <a:graphicData uri="http://schemas.openxmlformats.org/drawingml/2006/picture">
+                <pic:pic xmlns:pic="http://schemas.openxmlformats.org/drawingml/2006/picture">
+                  <pic:nvPicPr>
+                    <pic:cNvPr id="8" name="Screen Shot 2018-07-23 at 3.22.35 PM.png"/>
+                    <pic:cNvPicPr/>
+                  </pic:nvPicPr>
+                  <pic:blipFill>
+                    <a:blip r:embed="rId11">
+                      <a:extLst>
+                        <a:ext uri="{28A0092B-C50C-407E-A947-70E740481C1C}">
+                          <a14:useLocalDpi xmlns:a14="http://schemas.microsoft.com/office/drawing/2010/main" val="0"/>
+                        </a:ext>
+                      </a:extLst>
+                    </a:blip>
+                    <a:stretch>
+                      <a:fillRect/>
+                    </a:stretch>
+                  </pic:blipFill>
+                  <pic:spPr>
+                    <a:xfrm>
+                      <a:off x="0" y="0"/>
+                      <a:ext cx="2121651" cy="1667012"/>
+                    </a:xfrm>
+                    <a:prstGeom prst="rect">
+                      <a:avLst/>
+                    </a:prstGeom>
+                  </pic:spPr>
+                </pic:pic>
+              </a:graphicData>
+            </a:graphic>
+          </wp:inline>
+        </w:drawing>
+      </w:r>
+      <w:r>
+        <w:rPr>
+          <w:noProof/>
+        </w:rPr>
+        <w:drawing>
+          <wp:inline distT="0" distB="0" distL="0" distR="0" wp14:anchorId="0FB97D18" wp14:editId="2444A07D">
+            <wp:extent cx="1563329" cy="1634389"/>
+            <wp:effectExtent l="0" t="0" r="0" b="4445"/>
+            <wp:docPr id="9" name="Picture 9"/>
+            <wp:cNvGraphicFramePr>
+              <a:graphicFrameLocks xmlns:a="http://schemas.openxmlformats.org/drawingml/2006/main" noChangeAspect="1"/>
+            </wp:cNvGraphicFramePr>
+            <a:graphic xmlns:a="http://schemas.openxmlformats.org/drawingml/2006/main">
+              <a:graphicData uri="http://schemas.openxmlformats.org/drawingml/2006/picture">
+                <pic:pic xmlns:pic="http://schemas.openxmlformats.org/drawingml/2006/picture">
+                  <pic:nvPicPr>
+                    <pic:cNvPr id="9" name="Screen Shot 2018-07-23 at 3.22.43 PM.png"/>
+                    <pic:cNvPicPr/>
+                  </pic:nvPicPr>
+                  <pic:blipFill>
+                    <a:blip r:embed="rId12">
+                      <a:extLst>
+                        <a:ext uri="{28A0092B-C50C-407E-A947-70E740481C1C}">
+                          <a14:useLocalDpi xmlns:a14="http://schemas.microsoft.com/office/drawing/2010/main" val="0"/>
+                        </a:ext>
+                      </a:extLst>
+                    </a:blip>
+                    <a:stretch>
+                      <a:fillRect/>
+                    </a:stretch>
+                  </pic:blipFill>
+                  <pic:spPr>
+                    <a:xfrm>
+                      <a:off x="0" y="0"/>
+                      <a:ext cx="1589857" cy="1662123"/>
+                    </a:xfrm>
+                    <a:prstGeom prst="rect">
+                      <a:avLst/>
+                    </a:prstGeom>
+                  </pic:spPr>
+                </pic:pic>
+              </a:graphicData>
+            </a:graphic>
+          </wp:inline>
+        </w:drawing>
+      </w:r>
+    </w:p>
+    <w:p>
+      <w:pPr>
+        <w:pStyle w:val="ListParagraph"/>
+        <w:numPr>
+          <w:ilvl w:val="0"/>
+          <w:numId w:val="2"/>
+        </w:numPr>
+      </w:pPr>
+      <w:r>
+        <w:rPr>
+          <w:noProof/>
+        </w:rPr>
+        <w:lastRenderedPageBreak/>
+        <w:drawing>
+          <wp:inline distT="0" distB="0" distL="0" distR="0" wp14:anchorId="6684E43C" wp14:editId="1334AF89">
+            <wp:extent cx="2477729" cy="1431802"/>
+            <wp:effectExtent l="0" t="0" r="0" b="3810"/>
+            <wp:docPr id="10" name="Picture 10"/>
+            <wp:cNvGraphicFramePr>
+              <a:graphicFrameLocks xmlns:a="http://schemas.openxmlformats.org/drawingml/2006/main" noChangeAspect="1"/>
+            </wp:cNvGraphicFramePr>
+            <a:graphic xmlns:a="http://schemas.openxmlformats.org/drawingml/2006/main">
+              <a:graphicData uri="http://schemas.openxmlformats.org/drawingml/2006/picture">
+                <pic:pic xmlns:pic="http://schemas.openxmlformats.org/drawingml/2006/picture">
+                  <pic:nvPicPr>
+                    <pic:cNvPr id="10" name="Screen Shot 2018-07-23 at 3.23.19 PM.png"/>
+                    <pic:cNvPicPr/>
+                  </pic:nvPicPr>
+                  <pic:blipFill>
+                    <a:blip r:embed="rId13">
+                      <a:extLst>
+                        <a:ext uri="{28A0092B-C50C-407E-A947-70E740481C1C}">
+                          <a14:useLocalDpi xmlns:a14="http://schemas.microsoft.com/office/drawing/2010/main" val="0"/>
+                        </a:ext>
+                      </a:extLst>
+                    </a:blip>
+                    <a:stretch>
+                      <a:fillRect/>
+                    </a:stretch>
+                  </pic:blipFill>
+                  <pic:spPr>
+                    <a:xfrm>
+                      <a:off x="0" y="0"/>
+                      <a:ext cx="2541360" cy="1468572"/>
+                    </a:xfrm>
+                    <a:prstGeom prst="rect">
+                      <a:avLst/>
+                    </a:prstGeom>
+                  </pic:spPr>
+                </pic:pic>
+              </a:graphicData>
+            </a:graphic>
+          </wp:inline>
+        </w:drawing>
+      </w:r>
+      <w:r>
+        <w:rPr>
+          <w:noProof/>
+        </w:rPr>
+        <w:drawing>
+          <wp:inline distT="0" distB="0" distL="0" distR="0" wp14:anchorId="673ED729" wp14:editId="70D1292B">
+            <wp:extent cx="2412600" cy="1415845"/>
+            <wp:effectExtent l="0" t="0" r="635" b="0"/>
+            <wp:docPr id="11" name="Picture 11"/>
+            <wp:cNvGraphicFramePr>
+              <a:graphicFrameLocks xmlns:a="http://schemas.openxmlformats.org/drawingml/2006/main" noChangeAspect="1"/>
+            </wp:cNvGraphicFramePr>
+            <a:graphic xmlns:a="http://schemas.openxmlformats.org/drawingml/2006/main">
+              <a:graphicData uri="http://schemas.openxmlformats.org/drawingml/2006/picture">
+                <pic:pic xmlns:pic="http://schemas.openxmlformats.org/drawingml/2006/picture">
+                  <pic:nvPicPr>
+                    <pic:cNvPr id="11" name="Screen Shot 2018-07-23 at 3.23.09 PM.png"/>
+                    <pic:cNvPicPr/>
+                  </pic:nvPicPr>
+                  <pic:blipFill>
+                    <a:blip r:embed="rId14">
+                      <a:extLst>
+                        <a:ext uri="{28A0092B-C50C-407E-A947-70E740481C1C}">
+                          <a14:useLocalDpi xmlns:a14="http://schemas.microsoft.com/office/drawing/2010/main" val="0"/>
+                        </a:ext>
+                      </a:extLst>
+                    </a:blip>
+                    <a:stretch>
+                      <a:fillRect/>
+                    </a:stretch>
+                  </pic:blipFill>
+                  <pic:spPr>
+                    <a:xfrm>
+                      <a:off x="0" y="0"/>
+                      <a:ext cx="2433083" cy="1427866"/>
+                    </a:xfrm>
+                    <a:prstGeom prst="rect">
+                      <a:avLst/>
+                    </a:prstGeom>
+                  </pic:spPr>
+                </pic:pic>
+              </a:graphicData>
+            </a:graphic>
+          </wp:inline>
+        </w:drawing>
+      </w:r>
+    </w:p>
+    <w:p>
+      <w:pPr>
+        <w:pStyle w:val="ListParagraph"/>
+        <w:ind w:left="0"/>
+      </w:pPr>
+      <w:r>
+        <w:tab/>
+      </w:r>
+    </w:p>
+    <w:p>
+      <w:pPr>
+        <w:pStyle w:val="ListParagraph"/>
+        <w:ind w:left="0"/>
+      </w:pPr>
+      <w:r>
+        <w:t>Sounds</w:t>
+      </w:r>
+    </w:p>
+    <w:p>
+      <w:pPr>
+        <w:pStyle w:val="ListParagraph"/>
+        <w:numPr>
+          <w:ilvl w:val="0"/>
+          <w:numId w:val="4"/>
+        </w:numPr>
+      </w:pPr>
+      <w:r>
+        <w:t>City ambient (</w:t>
+      </w:r>
+      <w:r>
+        <w:t xml:space="preserve">https://freesound.org/people/Meepalicious/sounds/245890/download/245890__meepalicious__busy-passing-cars.wav, </w:t>
+      </w:r>
+      <w:hyperlink r:id="rId15" w:history="1">
+        <w:r>
+          <w:rPr>
+            <w:rStyle w:val="Hyperlink"/>
+          </w:rPr>
+          <w:t>https://freesound.org/people/Meepalicious/sounds/245890/</w:t>
+        </w:r>
+      </w:hyperlink>
+      <w:r>
+        <w:t>)</w:t>
+      </w:r>
+    </w:p>
+    <w:p>
+      <w:pPr>
+        <w:pStyle w:val="ListParagraph"/>
+        <w:numPr>
+          <w:ilvl w:val="0"/>
+          <w:numId w:val="4"/>
+        </w:numPr>
+      </w:pPr>
+      <w:r>
+        <w:t>Nature ambient (</w:t>
+      </w:r>
+      <w:r>
+        <w:t xml:space="preserve">https://freesound.org/people/Soundholder/sounds/425368/download/425368__soundholder__ambient-meadow-near-forest-single-bird-and-eurasian-cranes-in-background-stereo-xy-mk012.wav, </w:t>
+      </w:r>
+      <w:hyperlink r:id="rId16" w:history="1">
+        <w:r>
+          <w:rPr>
+            <w:rStyle w:val="Hyperlink"/>
+          </w:rPr>
+          <w:t>https://freesound.org/people/Soundholder/sounds/425368/</w:t>
+        </w:r>
+      </w:hyperlink>
+      <w:r>
+        <w:t>)</w:t>
+      </w:r>
+    </w:p>
+    <w:p>
+      <w:pPr>
+        <w:pStyle w:val="ListParagraph"/>
+        <w:numPr>
+          <w:ilvl w:val="0"/>
+          <w:numId w:val="4"/>
+        </w:numPr>
+      </w:pPr>
+      <w:r>
+        <w:t>Footsteps that correspond with the speed of the player</w:t>
+      </w:r>
+    </w:p>
+    <w:p>
+      <w:pPr>
+        <w:pStyle w:val="ListParagraph"/>
+        <w:ind w:left="1440"/>
+      </w:pPr>
+    </w:p>
+    <w:p>
+      <w:pPr>
+        <w:pStyle w:val="ListParagraph"/>
+        <w:ind w:left="0"/>
+      </w:pPr>
+      <w:r>
+        <w:t>Controls</w:t>
+      </w:r>
+    </w:p>
+    <w:p>
+      <w:pPr>
+        <w:pStyle w:val="ListParagraph"/>
+        <w:numPr>
+          <w:ilvl w:val="0"/>
+          <w:numId w:val="5"/>
+        </w:numPr>
+      </w:pPr>
+      <w:r>
+        <w:t>WASD and arrow keys for movement</w:t>
+      </w:r>
+    </w:p>
+    <w:p>
+      <w:pPr>
+        <w:pStyle w:val="ListParagraph"/>
+        <w:numPr>
+          <w:ilvl w:val="0"/>
+          <w:numId w:val="5"/>
+        </w:numPr>
+      </w:pPr>
+      <w:r>
+        <w:t>Obstacles can be dodged by moving left and right, jumped over or slid under</w:t>
+      </w:r>
+    </w:p>
+    <w:p>
+      <w:pPr>
+        <w:pStyle w:val="ListParagraph"/>
+        <w:ind w:left="0"/>
+      </w:pPr>
+    </w:p>
+    <w:p>
+      <w:pPr>
+        <w:pStyle w:val="ListParagraph"/>
+        <w:ind w:left="0"/>
+      </w:pPr>
+      <w:r>
+        <w:t>Player Character</w:t>
+      </w:r>
+    </w:p>
+    <w:p>
+      <w:pPr>
+        <w:pStyle w:val="ListParagraph"/>
+        <w:numPr>
+          <w:ilvl w:val="0"/>
+          <w:numId w:val="8"/>
+        </w:numPr>
+      </w:pPr>
+      <w:r>
+        <w:t>Dressed inoffensively like a jogger</w:t>
+      </w:r>
+    </w:p>
+    <w:p>
+      <w:pPr>
+        <w:pStyle w:val="ListParagraph"/>
+        <w:ind w:left="0"/>
+      </w:pPr>
+      <w:r>
+        <w:t>Gameplay</w:t>
+      </w:r>
+    </w:p>
+    <w:p>
+      <w:pPr>
+        <w:pStyle w:val="ListParagraph"/>
+        <w:ind w:left="0"/>
+      </w:pPr>
+    </w:p>
+    <w:p>
+      <w:pPr>
+        <w:pStyle w:val="ListParagraph"/>
+        <w:ind w:left="0"/>
+      </w:pPr>
+      <w:r>
+        <w:t>Online vs Lab??</w:t>
+      </w:r>
+    </w:p>
+    <w:p>
+      <w:pPr>
+        <w:pStyle w:val="ListParagraph"/>
+        <w:ind w:left="0"/>
+      </w:pPr>
+    </w:p>
+    <w:p>
+      <w:pPr>
+        <w:pStyle w:val="ListParagraph"/>
+        <w:ind w:left="0"/>
+      </w:pPr>
+    </w:p>
+    <w:p>
+      <w:pPr>
+        <w:pStyle w:val="ListParagraph"/>
+      </w:pPr>
+    </w:p>
+    <w:p/>
     <w:sectPr>
       <w:pgSz w:w="12240" w:h="15840"/>
       <w:pgMar w:top="1440" w:right="1440" w:bottom="1440" w:left="1440" w:header="708" w:footer="708" w:gutter="0"/>
@@ -34,6 +1277,939 @@
     </w:sectPr>
   </w:body>
 </w:document>
+</file>
+
+<file path=word/numbering.xml><?xml version="1.0" encoding="utf-8"?>
+<w:numbering xmlns:wpc="http://schemas.microsoft.com/office/word/2010/wordprocessingCanvas" xmlns:cx="http://schemas.microsoft.com/office/drawing/2014/chartex" xmlns:cx1="http://schemas.microsoft.com/office/drawing/2015/9/8/chartex" xmlns:cx2="http://schemas.microsoft.com/office/drawing/2015/10/21/chartex" xmlns:cx3="http://schemas.microsoft.com/office/drawing/2016/5/9/chartex" xmlns:cx4="http://schemas.microsoft.com/office/drawing/2016/5/10/chartex" xmlns:cx5="http://schemas.microsoft.com/office/drawing/2016/5/11/chartex" xmlns:cx6="http://schemas.microsoft.com/office/drawing/2016/5/12/chartex" xmlns:cx7="http://schemas.microsoft.com/office/drawing/2016/5/13/chartex" xmlns:cx8="http://schemas.microsoft.com/office/drawing/2016/5/14/chartex" xmlns:mc="http://schemas.openxmlformats.org/markup-compatibility/2006" xmlns:aink="http://schemas.microsoft.com/office/drawing/2016/ink" xmlns:am3d="http://schemas.microsoft.com/office/drawing/2017/model3d" xmlns:o="urn:schemas-microsoft-com:office:office" xmlns:r="http://schemas.openxmlformats.org/officeDocument/2006/relationships" xmlns:m="http://schemas.openxmlformats.org/officeDocument/2006/math" xmlns:v="urn:schemas-microsoft-com:vml" xmlns:wp14="http://schemas.microsoft.com/office/word/2010/wordprocessingDrawing" xmlns:wp="http://schemas.openxmlformats.org/drawingml/2006/wordprocessingDrawing" xmlns:w10="urn:schemas-microsoft-com:office:word" xmlns:w="http://schemas.openxmlformats.org/wordprocessingml/2006/main" xmlns:w14="http://schemas.microsoft.com/office/word/2010/wordml" xmlns:w15="http://schemas.microsoft.com/office/word/2012/wordml" xmlns:w16cid="http://schemas.microsoft.com/office/word/2016/wordml/cid" xmlns:w16se="http://schemas.microsoft.com/office/word/2015/wordml/symex" xmlns:wpg="http://schemas.microsoft.com/office/word/2010/wordprocessingGroup" xmlns:wpi="http://schemas.microsoft.com/office/word/2010/wordprocessingInk" xmlns:wne="http://schemas.microsoft.com/office/word/2006/wordml" xmlns:wps="http://schemas.microsoft.com/office/word/2010/wordprocessingShape" mc:Ignorable="w14 w15 w16se w16cid wp14">
+  <w:abstractNum w:abstractNumId="0" w15:restartNumberingAfterBreak="0">
+    <w:nsid w:val="087C2120"/>
+    <w:multiLevelType w:val="hybridMultilevel"/>
+    <w:tmpl w:val="FFF61B4A"/>
+    <w:lvl w:ilvl="0" w:tplc="04090001">
+      <w:start w:val="1"/>
+      <w:numFmt w:val="bullet"/>
+      <w:lvlText w:val=""/>
+      <w:lvlJc w:val="left"/>
+      <w:pPr>
+        <w:ind w:left="1440" w:hanging="360"/>
+      </w:pPr>
+      <w:rPr>
+        <w:rFonts w:ascii="Symbol" w:hAnsi="Symbol" w:hint="default"/>
+      </w:rPr>
+    </w:lvl>
+    <w:lvl w:ilvl="1" w:tplc="04090003" w:tentative="1">
+      <w:start w:val="1"/>
+      <w:numFmt w:val="bullet"/>
+      <w:lvlText w:val="o"/>
+      <w:lvlJc w:val="left"/>
+      <w:pPr>
+        <w:ind w:left="2160" w:hanging="360"/>
+      </w:pPr>
+      <w:rPr>
+        <w:rFonts w:ascii="Courier New" w:hAnsi="Courier New" w:cs="Courier New" w:hint="default"/>
+      </w:rPr>
+    </w:lvl>
+    <w:lvl w:ilvl="2" w:tplc="04090005" w:tentative="1">
+      <w:start w:val="1"/>
+      <w:numFmt w:val="bullet"/>
+      <w:lvlText w:val=""/>
+      <w:lvlJc w:val="left"/>
+      <w:pPr>
+        <w:ind w:left="2880" w:hanging="360"/>
+      </w:pPr>
+      <w:rPr>
+        <w:rFonts w:ascii="Wingdings" w:hAnsi="Wingdings" w:hint="default"/>
+      </w:rPr>
+    </w:lvl>
+    <w:lvl w:ilvl="3" w:tplc="04090001" w:tentative="1">
+      <w:start w:val="1"/>
+      <w:numFmt w:val="bullet"/>
+      <w:lvlText w:val=""/>
+      <w:lvlJc w:val="left"/>
+      <w:pPr>
+        <w:ind w:left="3600" w:hanging="360"/>
+      </w:pPr>
+      <w:rPr>
+        <w:rFonts w:ascii="Symbol" w:hAnsi="Symbol" w:hint="default"/>
+      </w:rPr>
+    </w:lvl>
+    <w:lvl w:ilvl="4" w:tplc="04090003" w:tentative="1">
+      <w:start w:val="1"/>
+      <w:numFmt w:val="bullet"/>
+      <w:lvlText w:val="o"/>
+      <w:lvlJc w:val="left"/>
+      <w:pPr>
+        <w:ind w:left="4320" w:hanging="360"/>
+      </w:pPr>
+      <w:rPr>
+        <w:rFonts w:ascii="Courier New" w:hAnsi="Courier New" w:cs="Courier New" w:hint="default"/>
+      </w:rPr>
+    </w:lvl>
+    <w:lvl w:ilvl="5" w:tplc="04090005" w:tentative="1">
+      <w:start w:val="1"/>
+      <w:numFmt w:val="bullet"/>
+      <w:lvlText w:val=""/>
+      <w:lvlJc w:val="left"/>
+      <w:pPr>
+        <w:ind w:left="5040" w:hanging="360"/>
+      </w:pPr>
+      <w:rPr>
+        <w:rFonts w:ascii="Wingdings" w:hAnsi="Wingdings" w:hint="default"/>
+      </w:rPr>
+    </w:lvl>
+    <w:lvl w:ilvl="6" w:tplc="04090001" w:tentative="1">
+      <w:start w:val="1"/>
+      <w:numFmt w:val="bullet"/>
+      <w:lvlText w:val=""/>
+      <w:lvlJc w:val="left"/>
+      <w:pPr>
+        <w:ind w:left="5760" w:hanging="360"/>
+      </w:pPr>
+      <w:rPr>
+        <w:rFonts w:ascii="Symbol" w:hAnsi="Symbol" w:hint="default"/>
+      </w:rPr>
+    </w:lvl>
+    <w:lvl w:ilvl="7" w:tplc="04090003" w:tentative="1">
+      <w:start w:val="1"/>
+      <w:numFmt w:val="bullet"/>
+      <w:lvlText w:val="o"/>
+      <w:lvlJc w:val="left"/>
+      <w:pPr>
+        <w:ind w:left="6480" w:hanging="360"/>
+      </w:pPr>
+      <w:rPr>
+        <w:rFonts w:ascii="Courier New" w:hAnsi="Courier New" w:cs="Courier New" w:hint="default"/>
+      </w:rPr>
+    </w:lvl>
+    <w:lvl w:ilvl="8" w:tplc="04090005" w:tentative="1">
+      <w:start w:val="1"/>
+      <w:numFmt w:val="bullet"/>
+      <w:lvlText w:val=""/>
+      <w:lvlJc w:val="left"/>
+      <w:pPr>
+        <w:ind w:left="7200" w:hanging="360"/>
+      </w:pPr>
+      <w:rPr>
+        <w:rFonts w:ascii="Wingdings" w:hAnsi="Wingdings" w:hint="default"/>
+      </w:rPr>
+    </w:lvl>
+  </w:abstractNum>
+  <w:abstractNum w:abstractNumId="1" w15:restartNumberingAfterBreak="0">
+    <w:nsid w:val="24946CCE"/>
+    <w:multiLevelType w:val="hybridMultilevel"/>
+    <w:tmpl w:val="C26405D8"/>
+    <w:lvl w:ilvl="0" w:tplc="04090001">
+      <w:start w:val="1"/>
+      <w:numFmt w:val="bullet"/>
+      <w:lvlText w:val=""/>
+      <w:lvlJc w:val="left"/>
+      <w:pPr>
+        <w:ind w:left="720" w:hanging="360"/>
+      </w:pPr>
+      <w:rPr>
+        <w:rFonts w:ascii="Symbol" w:hAnsi="Symbol" w:hint="default"/>
+      </w:rPr>
+    </w:lvl>
+    <w:lvl w:ilvl="1" w:tplc="04090003" w:tentative="1">
+      <w:start w:val="1"/>
+      <w:numFmt w:val="bullet"/>
+      <w:lvlText w:val="o"/>
+      <w:lvlJc w:val="left"/>
+      <w:pPr>
+        <w:ind w:left="1440" w:hanging="360"/>
+      </w:pPr>
+      <w:rPr>
+        <w:rFonts w:ascii="Courier New" w:hAnsi="Courier New" w:cs="Courier New" w:hint="default"/>
+      </w:rPr>
+    </w:lvl>
+    <w:lvl w:ilvl="2" w:tplc="04090005" w:tentative="1">
+      <w:start w:val="1"/>
+      <w:numFmt w:val="bullet"/>
+      <w:lvlText w:val=""/>
+      <w:lvlJc w:val="left"/>
+      <w:pPr>
+        <w:ind w:left="2160" w:hanging="360"/>
+      </w:pPr>
+      <w:rPr>
+        <w:rFonts w:ascii="Wingdings" w:hAnsi="Wingdings" w:hint="default"/>
+      </w:rPr>
+    </w:lvl>
+    <w:lvl w:ilvl="3" w:tplc="04090001" w:tentative="1">
+      <w:start w:val="1"/>
+      <w:numFmt w:val="bullet"/>
+      <w:lvlText w:val=""/>
+      <w:lvlJc w:val="left"/>
+      <w:pPr>
+        <w:ind w:left="2880" w:hanging="360"/>
+      </w:pPr>
+      <w:rPr>
+        <w:rFonts w:ascii="Symbol" w:hAnsi="Symbol" w:hint="default"/>
+      </w:rPr>
+    </w:lvl>
+    <w:lvl w:ilvl="4" w:tplc="04090003" w:tentative="1">
+      <w:start w:val="1"/>
+      <w:numFmt w:val="bullet"/>
+      <w:lvlText w:val="o"/>
+      <w:lvlJc w:val="left"/>
+      <w:pPr>
+        <w:ind w:left="3600" w:hanging="360"/>
+      </w:pPr>
+      <w:rPr>
+        <w:rFonts w:ascii="Courier New" w:hAnsi="Courier New" w:cs="Courier New" w:hint="default"/>
+      </w:rPr>
+    </w:lvl>
+    <w:lvl w:ilvl="5" w:tplc="04090005" w:tentative="1">
+      <w:start w:val="1"/>
+      <w:numFmt w:val="bullet"/>
+      <w:lvlText w:val=""/>
+      <w:lvlJc w:val="left"/>
+      <w:pPr>
+        <w:ind w:left="4320" w:hanging="360"/>
+      </w:pPr>
+      <w:rPr>
+        <w:rFonts w:ascii="Wingdings" w:hAnsi="Wingdings" w:hint="default"/>
+      </w:rPr>
+    </w:lvl>
+    <w:lvl w:ilvl="6" w:tplc="04090001" w:tentative="1">
+      <w:start w:val="1"/>
+      <w:numFmt w:val="bullet"/>
+      <w:lvlText w:val=""/>
+      <w:lvlJc w:val="left"/>
+      <w:pPr>
+        <w:ind w:left="5040" w:hanging="360"/>
+      </w:pPr>
+      <w:rPr>
+        <w:rFonts w:ascii="Symbol" w:hAnsi="Symbol" w:hint="default"/>
+      </w:rPr>
+    </w:lvl>
+    <w:lvl w:ilvl="7" w:tplc="04090003" w:tentative="1">
+      <w:start w:val="1"/>
+      <w:numFmt w:val="bullet"/>
+      <w:lvlText w:val="o"/>
+      <w:lvlJc w:val="left"/>
+      <w:pPr>
+        <w:ind w:left="5760" w:hanging="360"/>
+      </w:pPr>
+      <w:rPr>
+        <w:rFonts w:ascii="Courier New" w:hAnsi="Courier New" w:cs="Courier New" w:hint="default"/>
+      </w:rPr>
+    </w:lvl>
+    <w:lvl w:ilvl="8" w:tplc="04090005" w:tentative="1">
+      <w:start w:val="1"/>
+      <w:numFmt w:val="bullet"/>
+      <w:lvlText w:val=""/>
+      <w:lvlJc w:val="left"/>
+      <w:pPr>
+        <w:ind w:left="6480" w:hanging="360"/>
+      </w:pPr>
+      <w:rPr>
+        <w:rFonts w:ascii="Wingdings" w:hAnsi="Wingdings" w:hint="default"/>
+      </w:rPr>
+    </w:lvl>
+  </w:abstractNum>
+  <w:abstractNum w:abstractNumId="2" w15:restartNumberingAfterBreak="0">
+    <w:nsid w:val="36FA60E5"/>
+    <w:multiLevelType w:val="hybridMultilevel"/>
+    <w:tmpl w:val="DB62C0C6"/>
+    <w:lvl w:ilvl="0" w:tplc="04090001">
+      <w:start w:val="1"/>
+      <w:numFmt w:val="bullet"/>
+      <w:lvlText w:val=""/>
+      <w:lvlJc w:val="left"/>
+      <w:pPr>
+        <w:ind w:left="1440" w:hanging="360"/>
+      </w:pPr>
+      <w:rPr>
+        <w:rFonts w:ascii="Symbol" w:hAnsi="Symbol" w:hint="default"/>
+      </w:rPr>
+    </w:lvl>
+    <w:lvl w:ilvl="1" w:tplc="04090003" w:tentative="1">
+      <w:start w:val="1"/>
+      <w:numFmt w:val="bullet"/>
+      <w:lvlText w:val="o"/>
+      <w:lvlJc w:val="left"/>
+      <w:pPr>
+        <w:ind w:left="2160" w:hanging="360"/>
+      </w:pPr>
+      <w:rPr>
+        <w:rFonts w:ascii="Courier New" w:hAnsi="Courier New" w:cs="Courier New" w:hint="default"/>
+      </w:rPr>
+    </w:lvl>
+    <w:lvl w:ilvl="2" w:tplc="04090005" w:tentative="1">
+      <w:start w:val="1"/>
+      <w:numFmt w:val="bullet"/>
+      <w:lvlText w:val=""/>
+      <w:lvlJc w:val="left"/>
+      <w:pPr>
+        <w:ind w:left="2880" w:hanging="360"/>
+      </w:pPr>
+      <w:rPr>
+        <w:rFonts w:ascii="Wingdings" w:hAnsi="Wingdings" w:hint="default"/>
+      </w:rPr>
+    </w:lvl>
+    <w:lvl w:ilvl="3" w:tplc="04090001" w:tentative="1">
+      <w:start w:val="1"/>
+      <w:numFmt w:val="bullet"/>
+      <w:lvlText w:val=""/>
+      <w:lvlJc w:val="left"/>
+      <w:pPr>
+        <w:ind w:left="3600" w:hanging="360"/>
+      </w:pPr>
+      <w:rPr>
+        <w:rFonts w:ascii="Symbol" w:hAnsi="Symbol" w:hint="default"/>
+      </w:rPr>
+    </w:lvl>
+    <w:lvl w:ilvl="4" w:tplc="04090003" w:tentative="1">
+      <w:start w:val="1"/>
+      <w:numFmt w:val="bullet"/>
+      <w:lvlText w:val="o"/>
+      <w:lvlJc w:val="left"/>
+      <w:pPr>
+        <w:ind w:left="4320" w:hanging="360"/>
+      </w:pPr>
+      <w:rPr>
+        <w:rFonts w:ascii="Courier New" w:hAnsi="Courier New" w:cs="Courier New" w:hint="default"/>
+      </w:rPr>
+    </w:lvl>
+    <w:lvl w:ilvl="5" w:tplc="04090005" w:tentative="1">
+      <w:start w:val="1"/>
+      <w:numFmt w:val="bullet"/>
+      <w:lvlText w:val=""/>
+      <w:lvlJc w:val="left"/>
+      <w:pPr>
+        <w:ind w:left="5040" w:hanging="360"/>
+      </w:pPr>
+      <w:rPr>
+        <w:rFonts w:ascii="Wingdings" w:hAnsi="Wingdings" w:hint="default"/>
+      </w:rPr>
+    </w:lvl>
+    <w:lvl w:ilvl="6" w:tplc="04090001" w:tentative="1">
+      <w:start w:val="1"/>
+      <w:numFmt w:val="bullet"/>
+      <w:lvlText w:val=""/>
+      <w:lvlJc w:val="left"/>
+      <w:pPr>
+        <w:ind w:left="5760" w:hanging="360"/>
+      </w:pPr>
+      <w:rPr>
+        <w:rFonts w:ascii="Symbol" w:hAnsi="Symbol" w:hint="default"/>
+      </w:rPr>
+    </w:lvl>
+    <w:lvl w:ilvl="7" w:tplc="04090003" w:tentative="1">
+      <w:start w:val="1"/>
+      <w:numFmt w:val="bullet"/>
+      <w:lvlText w:val="o"/>
+      <w:lvlJc w:val="left"/>
+      <w:pPr>
+        <w:ind w:left="6480" w:hanging="360"/>
+      </w:pPr>
+      <w:rPr>
+        <w:rFonts w:ascii="Courier New" w:hAnsi="Courier New" w:cs="Courier New" w:hint="default"/>
+      </w:rPr>
+    </w:lvl>
+    <w:lvl w:ilvl="8" w:tplc="04090005" w:tentative="1">
+      <w:start w:val="1"/>
+      <w:numFmt w:val="bullet"/>
+      <w:lvlText w:val=""/>
+      <w:lvlJc w:val="left"/>
+      <w:pPr>
+        <w:ind w:left="7200" w:hanging="360"/>
+      </w:pPr>
+      <w:rPr>
+        <w:rFonts w:ascii="Wingdings" w:hAnsi="Wingdings" w:hint="default"/>
+      </w:rPr>
+    </w:lvl>
+  </w:abstractNum>
+  <w:abstractNum w:abstractNumId="3" w15:restartNumberingAfterBreak="0">
+    <w:nsid w:val="3F502108"/>
+    <w:multiLevelType w:val="hybridMultilevel"/>
+    <w:tmpl w:val="E25A1BF4"/>
+    <w:lvl w:ilvl="0" w:tplc="04090001">
+      <w:start w:val="1"/>
+      <w:numFmt w:val="bullet"/>
+      <w:lvlText w:val=""/>
+      <w:lvlJc w:val="left"/>
+      <w:pPr>
+        <w:ind w:left="720" w:hanging="360"/>
+      </w:pPr>
+      <w:rPr>
+        <w:rFonts w:ascii="Symbol" w:hAnsi="Symbol" w:hint="default"/>
+      </w:rPr>
+    </w:lvl>
+    <w:lvl w:ilvl="1" w:tplc="04090003" w:tentative="1">
+      <w:start w:val="1"/>
+      <w:numFmt w:val="bullet"/>
+      <w:lvlText w:val="o"/>
+      <w:lvlJc w:val="left"/>
+      <w:pPr>
+        <w:ind w:left="1440" w:hanging="360"/>
+      </w:pPr>
+      <w:rPr>
+        <w:rFonts w:ascii="Courier New" w:hAnsi="Courier New" w:cs="Courier New" w:hint="default"/>
+      </w:rPr>
+    </w:lvl>
+    <w:lvl w:ilvl="2" w:tplc="04090005" w:tentative="1">
+      <w:start w:val="1"/>
+      <w:numFmt w:val="bullet"/>
+      <w:lvlText w:val=""/>
+      <w:lvlJc w:val="left"/>
+      <w:pPr>
+        <w:ind w:left="2160" w:hanging="360"/>
+      </w:pPr>
+      <w:rPr>
+        <w:rFonts w:ascii="Wingdings" w:hAnsi="Wingdings" w:hint="default"/>
+      </w:rPr>
+    </w:lvl>
+    <w:lvl w:ilvl="3" w:tplc="04090001" w:tentative="1">
+      <w:start w:val="1"/>
+      <w:numFmt w:val="bullet"/>
+      <w:lvlText w:val=""/>
+      <w:lvlJc w:val="left"/>
+      <w:pPr>
+        <w:ind w:left="2880" w:hanging="360"/>
+      </w:pPr>
+      <w:rPr>
+        <w:rFonts w:ascii="Symbol" w:hAnsi="Symbol" w:hint="default"/>
+      </w:rPr>
+    </w:lvl>
+    <w:lvl w:ilvl="4" w:tplc="04090003" w:tentative="1">
+      <w:start w:val="1"/>
+      <w:numFmt w:val="bullet"/>
+      <w:lvlText w:val="o"/>
+      <w:lvlJc w:val="left"/>
+      <w:pPr>
+        <w:ind w:left="3600" w:hanging="360"/>
+      </w:pPr>
+      <w:rPr>
+        <w:rFonts w:ascii="Courier New" w:hAnsi="Courier New" w:cs="Courier New" w:hint="default"/>
+      </w:rPr>
+    </w:lvl>
+    <w:lvl w:ilvl="5" w:tplc="04090005" w:tentative="1">
+      <w:start w:val="1"/>
+      <w:numFmt w:val="bullet"/>
+      <w:lvlText w:val=""/>
+      <w:lvlJc w:val="left"/>
+      <w:pPr>
+        <w:ind w:left="4320" w:hanging="360"/>
+      </w:pPr>
+      <w:rPr>
+        <w:rFonts w:ascii="Wingdings" w:hAnsi="Wingdings" w:hint="default"/>
+      </w:rPr>
+    </w:lvl>
+    <w:lvl w:ilvl="6" w:tplc="04090001" w:tentative="1">
+      <w:start w:val="1"/>
+      <w:numFmt w:val="bullet"/>
+      <w:lvlText w:val=""/>
+      <w:lvlJc w:val="left"/>
+      <w:pPr>
+        <w:ind w:left="5040" w:hanging="360"/>
+      </w:pPr>
+      <w:rPr>
+        <w:rFonts w:ascii="Symbol" w:hAnsi="Symbol" w:hint="default"/>
+      </w:rPr>
+    </w:lvl>
+    <w:lvl w:ilvl="7" w:tplc="04090003" w:tentative="1">
+      <w:start w:val="1"/>
+      <w:numFmt w:val="bullet"/>
+      <w:lvlText w:val="o"/>
+      <w:lvlJc w:val="left"/>
+      <w:pPr>
+        <w:ind w:left="5760" w:hanging="360"/>
+      </w:pPr>
+      <w:rPr>
+        <w:rFonts w:ascii="Courier New" w:hAnsi="Courier New" w:cs="Courier New" w:hint="default"/>
+      </w:rPr>
+    </w:lvl>
+    <w:lvl w:ilvl="8" w:tplc="04090005" w:tentative="1">
+      <w:start w:val="1"/>
+      <w:numFmt w:val="bullet"/>
+      <w:lvlText w:val=""/>
+      <w:lvlJc w:val="left"/>
+      <w:pPr>
+        <w:ind w:left="6480" w:hanging="360"/>
+      </w:pPr>
+      <w:rPr>
+        <w:rFonts w:ascii="Wingdings" w:hAnsi="Wingdings" w:hint="default"/>
+      </w:rPr>
+    </w:lvl>
+  </w:abstractNum>
+  <w:abstractNum w:abstractNumId="4" w15:restartNumberingAfterBreak="0">
+    <w:nsid w:val="608D4A4E"/>
+    <w:multiLevelType w:val="hybridMultilevel"/>
+    <w:tmpl w:val="D0C22B6C"/>
+    <w:lvl w:ilvl="0" w:tplc="04090001">
+      <w:start w:val="1"/>
+      <w:numFmt w:val="bullet"/>
+      <w:lvlText w:val=""/>
+      <w:lvlJc w:val="left"/>
+      <w:pPr>
+        <w:ind w:left="1440" w:hanging="360"/>
+      </w:pPr>
+      <w:rPr>
+        <w:rFonts w:ascii="Symbol" w:hAnsi="Symbol" w:hint="default"/>
+      </w:rPr>
+    </w:lvl>
+    <w:lvl w:ilvl="1" w:tplc="04090003" w:tentative="1">
+      <w:start w:val="1"/>
+      <w:numFmt w:val="bullet"/>
+      <w:lvlText w:val="o"/>
+      <w:lvlJc w:val="left"/>
+      <w:pPr>
+        <w:ind w:left="2160" w:hanging="360"/>
+      </w:pPr>
+      <w:rPr>
+        <w:rFonts w:ascii="Courier New" w:hAnsi="Courier New" w:cs="Courier New" w:hint="default"/>
+      </w:rPr>
+    </w:lvl>
+    <w:lvl w:ilvl="2" w:tplc="04090005" w:tentative="1">
+      <w:start w:val="1"/>
+      <w:numFmt w:val="bullet"/>
+      <w:lvlText w:val=""/>
+      <w:lvlJc w:val="left"/>
+      <w:pPr>
+        <w:ind w:left="2880" w:hanging="360"/>
+      </w:pPr>
+      <w:rPr>
+        <w:rFonts w:ascii="Wingdings" w:hAnsi="Wingdings" w:hint="default"/>
+      </w:rPr>
+    </w:lvl>
+    <w:lvl w:ilvl="3" w:tplc="04090001" w:tentative="1">
+      <w:start w:val="1"/>
+      <w:numFmt w:val="bullet"/>
+      <w:lvlText w:val=""/>
+      <w:lvlJc w:val="left"/>
+      <w:pPr>
+        <w:ind w:left="3600" w:hanging="360"/>
+      </w:pPr>
+      <w:rPr>
+        <w:rFonts w:ascii="Symbol" w:hAnsi="Symbol" w:hint="default"/>
+      </w:rPr>
+    </w:lvl>
+    <w:lvl w:ilvl="4" w:tplc="04090003" w:tentative="1">
+      <w:start w:val="1"/>
+      <w:numFmt w:val="bullet"/>
+      <w:lvlText w:val="o"/>
+      <w:lvlJc w:val="left"/>
+      <w:pPr>
+        <w:ind w:left="4320" w:hanging="360"/>
+      </w:pPr>
+      <w:rPr>
+        <w:rFonts w:ascii="Courier New" w:hAnsi="Courier New" w:cs="Courier New" w:hint="default"/>
+      </w:rPr>
+    </w:lvl>
+    <w:lvl w:ilvl="5" w:tplc="04090005" w:tentative="1">
+      <w:start w:val="1"/>
+      <w:numFmt w:val="bullet"/>
+      <w:lvlText w:val=""/>
+      <w:lvlJc w:val="left"/>
+      <w:pPr>
+        <w:ind w:left="5040" w:hanging="360"/>
+      </w:pPr>
+      <w:rPr>
+        <w:rFonts w:ascii="Wingdings" w:hAnsi="Wingdings" w:hint="default"/>
+      </w:rPr>
+    </w:lvl>
+    <w:lvl w:ilvl="6" w:tplc="04090001" w:tentative="1">
+      <w:start w:val="1"/>
+      <w:numFmt w:val="bullet"/>
+      <w:lvlText w:val=""/>
+      <w:lvlJc w:val="left"/>
+      <w:pPr>
+        <w:ind w:left="5760" w:hanging="360"/>
+      </w:pPr>
+      <w:rPr>
+        <w:rFonts w:ascii="Symbol" w:hAnsi="Symbol" w:hint="default"/>
+      </w:rPr>
+    </w:lvl>
+    <w:lvl w:ilvl="7" w:tplc="04090003" w:tentative="1">
+      <w:start w:val="1"/>
+      <w:numFmt w:val="bullet"/>
+      <w:lvlText w:val="o"/>
+      <w:lvlJc w:val="left"/>
+      <w:pPr>
+        <w:ind w:left="6480" w:hanging="360"/>
+      </w:pPr>
+      <w:rPr>
+        <w:rFonts w:ascii="Courier New" w:hAnsi="Courier New" w:cs="Courier New" w:hint="default"/>
+      </w:rPr>
+    </w:lvl>
+    <w:lvl w:ilvl="8" w:tplc="04090005" w:tentative="1">
+      <w:start w:val="1"/>
+      <w:numFmt w:val="bullet"/>
+      <w:lvlText w:val=""/>
+      <w:lvlJc w:val="left"/>
+      <w:pPr>
+        <w:ind w:left="7200" w:hanging="360"/>
+      </w:pPr>
+      <w:rPr>
+        <w:rFonts w:ascii="Wingdings" w:hAnsi="Wingdings" w:hint="default"/>
+      </w:rPr>
+    </w:lvl>
+  </w:abstractNum>
+  <w:abstractNum w:abstractNumId="5" w15:restartNumberingAfterBreak="0">
+    <w:nsid w:val="71406DCF"/>
+    <w:multiLevelType w:val="hybridMultilevel"/>
+    <w:tmpl w:val="D6B0DCEC"/>
+    <w:lvl w:ilvl="0" w:tplc="04090001">
+      <w:start w:val="1"/>
+      <w:numFmt w:val="bullet"/>
+      <w:lvlText w:val=""/>
+      <w:lvlJc w:val="left"/>
+      <w:pPr>
+        <w:ind w:left="1440" w:hanging="360"/>
+      </w:pPr>
+      <w:rPr>
+        <w:rFonts w:ascii="Symbol" w:hAnsi="Symbol" w:hint="default"/>
+      </w:rPr>
+    </w:lvl>
+    <w:lvl w:ilvl="1" w:tplc="04090003" w:tentative="1">
+      <w:start w:val="1"/>
+      <w:numFmt w:val="bullet"/>
+      <w:lvlText w:val="o"/>
+      <w:lvlJc w:val="left"/>
+      <w:pPr>
+        <w:ind w:left="2160" w:hanging="360"/>
+      </w:pPr>
+      <w:rPr>
+        <w:rFonts w:ascii="Courier New" w:hAnsi="Courier New" w:cs="Courier New" w:hint="default"/>
+      </w:rPr>
+    </w:lvl>
+    <w:lvl w:ilvl="2" w:tplc="04090005" w:tentative="1">
+      <w:start w:val="1"/>
+      <w:numFmt w:val="bullet"/>
+      <w:lvlText w:val=""/>
+      <w:lvlJc w:val="left"/>
+      <w:pPr>
+        <w:ind w:left="2880" w:hanging="360"/>
+      </w:pPr>
+      <w:rPr>
+        <w:rFonts w:ascii="Wingdings" w:hAnsi="Wingdings" w:hint="default"/>
+      </w:rPr>
+    </w:lvl>
+    <w:lvl w:ilvl="3" w:tplc="04090001" w:tentative="1">
+      <w:start w:val="1"/>
+      <w:numFmt w:val="bullet"/>
+      <w:lvlText w:val=""/>
+      <w:lvlJc w:val="left"/>
+      <w:pPr>
+        <w:ind w:left="3600" w:hanging="360"/>
+      </w:pPr>
+      <w:rPr>
+        <w:rFonts w:ascii="Symbol" w:hAnsi="Symbol" w:hint="default"/>
+      </w:rPr>
+    </w:lvl>
+    <w:lvl w:ilvl="4" w:tplc="04090003" w:tentative="1">
+      <w:start w:val="1"/>
+      <w:numFmt w:val="bullet"/>
+      <w:lvlText w:val="o"/>
+      <w:lvlJc w:val="left"/>
+      <w:pPr>
+        <w:ind w:left="4320" w:hanging="360"/>
+      </w:pPr>
+      <w:rPr>
+        <w:rFonts w:ascii="Courier New" w:hAnsi="Courier New" w:cs="Courier New" w:hint="default"/>
+      </w:rPr>
+    </w:lvl>
+    <w:lvl w:ilvl="5" w:tplc="04090005" w:tentative="1">
+      <w:start w:val="1"/>
+      <w:numFmt w:val="bullet"/>
+      <w:lvlText w:val=""/>
+      <w:lvlJc w:val="left"/>
+      <w:pPr>
+        <w:ind w:left="5040" w:hanging="360"/>
+      </w:pPr>
+      <w:rPr>
+        <w:rFonts w:ascii="Wingdings" w:hAnsi="Wingdings" w:hint="default"/>
+      </w:rPr>
+    </w:lvl>
+    <w:lvl w:ilvl="6" w:tplc="04090001" w:tentative="1">
+      <w:start w:val="1"/>
+      <w:numFmt w:val="bullet"/>
+      <w:lvlText w:val=""/>
+      <w:lvlJc w:val="left"/>
+      <w:pPr>
+        <w:ind w:left="5760" w:hanging="360"/>
+      </w:pPr>
+      <w:rPr>
+        <w:rFonts w:ascii="Symbol" w:hAnsi="Symbol" w:hint="default"/>
+      </w:rPr>
+    </w:lvl>
+    <w:lvl w:ilvl="7" w:tplc="04090003" w:tentative="1">
+      <w:start w:val="1"/>
+      <w:numFmt w:val="bullet"/>
+      <w:lvlText w:val="o"/>
+      <w:lvlJc w:val="left"/>
+      <w:pPr>
+        <w:ind w:left="6480" w:hanging="360"/>
+      </w:pPr>
+      <w:rPr>
+        <w:rFonts w:ascii="Courier New" w:hAnsi="Courier New" w:cs="Courier New" w:hint="default"/>
+      </w:rPr>
+    </w:lvl>
+    <w:lvl w:ilvl="8" w:tplc="04090005" w:tentative="1">
+      <w:start w:val="1"/>
+      <w:numFmt w:val="bullet"/>
+      <w:lvlText w:val=""/>
+      <w:lvlJc w:val="left"/>
+      <w:pPr>
+        <w:ind w:left="7200" w:hanging="360"/>
+      </w:pPr>
+      <w:rPr>
+        <w:rFonts w:ascii="Wingdings" w:hAnsi="Wingdings" w:hint="default"/>
+      </w:rPr>
+    </w:lvl>
+  </w:abstractNum>
+  <w:abstractNum w:abstractNumId="6" w15:restartNumberingAfterBreak="0">
+    <w:nsid w:val="77D56718"/>
+    <w:multiLevelType w:val="hybridMultilevel"/>
+    <w:tmpl w:val="7F22A860"/>
+    <w:lvl w:ilvl="0" w:tplc="04090001">
+      <w:start w:val="1"/>
+      <w:numFmt w:val="bullet"/>
+      <w:lvlText w:val=""/>
+      <w:lvlJc w:val="left"/>
+      <w:pPr>
+        <w:ind w:left="1440" w:hanging="360"/>
+      </w:pPr>
+      <w:rPr>
+        <w:rFonts w:ascii="Symbol" w:hAnsi="Symbol" w:hint="default"/>
+      </w:rPr>
+    </w:lvl>
+    <w:lvl w:ilvl="1" w:tplc="04090003" w:tentative="1">
+      <w:start w:val="1"/>
+      <w:numFmt w:val="bullet"/>
+      <w:lvlText w:val="o"/>
+      <w:lvlJc w:val="left"/>
+      <w:pPr>
+        <w:ind w:left="2160" w:hanging="360"/>
+      </w:pPr>
+      <w:rPr>
+        <w:rFonts w:ascii="Courier New" w:hAnsi="Courier New" w:cs="Courier New" w:hint="default"/>
+      </w:rPr>
+    </w:lvl>
+    <w:lvl w:ilvl="2" w:tplc="04090005" w:tentative="1">
+      <w:start w:val="1"/>
+      <w:numFmt w:val="bullet"/>
+      <w:lvlText w:val=""/>
+      <w:lvlJc w:val="left"/>
+      <w:pPr>
+        <w:ind w:left="2880" w:hanging="360"/>
+      </w:pPr>
+      <w:rPr>
+        <w:rFonts w:ascii="Wingdings" w:hAnsi="Wingdings" w:hint="default"/>
+      </w:rPr>
+    </w:lvl>
+    <w:lvl w:ilvl="3" w:tplc="04090001" w:tentative="1">
+      <w:start w:val="1"/>
+      <w:numFmt w:val="bullet"/>
+      <w:lvlText w:val=""/>
+      <w:lvlJc w:val="left"/>
+      <w:pPr>
+        <w:ind w:left="3600" w:hanging="360"/>
+      </w:pPr>
+      <w:rPr>
+        <w:rFonts w:ascii="Symbol" w:hAnsi="Symbol" w:hint="default"/>
+      </w:rPr>
+    </w:lvl>
+    <w:lvl w:ilvl="4" w:tplc="04090003" w:tentative="1">
+      <w:start w:val="1"/>
+      <w:numFmt w:val="bullet"/>
+      <w:lvlText w:val="o"/>
+      <w:lvlJc w:val="left"/>
+      <w:pPr>
+        <w:ind w:left="4320" w:hanging="360"/>
+      </w:pPr>
+      <w:rPr>
+        <w:rFonts w:ascii="Courier New" w:hAnsi="Courier New" w:cs="Courier New" w:hint="default"/>
+      </w:rPr>
+    </w:lvl>
+    <w:lvl w:ilvl="5" w:tplc="04090005" w:tentative="1">
+      <w:start w:val="1"/>
+      <w:numFmt w:val="bullet"/>
+      <w:lvlText w:val=""/>
+      <w:lvlJc w:val="left"/>
+      <w:pPr>
+        <w:ind w:left="5040" w:hanging="360"/>
+      </w:pPr>
+      <w:rPr>
+        <w:rFonts w:ascii="Wingdings" w:hAnsi="Wingdings" w:hint="default"/>
+      </w:rPr>
+    </w:lvl>
+    <w:lvl w:ilvl="6" w:tplc="04090001" w:tentative="1">
+      <w:start w:val="1"/>
+      <w:numFmt w:val="bullet"/>
+      <w:lvlText w:val=""/>
+      <w:lvlJc w:val="left"/>
+      <w:pPr>
+        <w:ind w:left="5760" w:hanging="360"/>
+      </w:pPr>
+      <w:rPr>
+        <w:rFonts w:ascii="Symbol" w:hAnsi="Symbol" w:hint="default"/>
+      </w:rPr>
+    </w:lvl>
+    <w:lvl w:ilvl="7" w:tplc="04090003" w:tentative="1">
+      <w:start w:val="1"/>
+      <w:numFmt w:val="bullet"/>
+      <w:lvlText w:val="o"/>
+      <w:lvlJc w:val="left"/>
+      <w:pPr>
+        <w:ind w:left="6480" w:hanging="360"/>
+      </w:pPr>
+      <w:rPr>
+        <w:rFonts w:ascii="Courier New" w:hAnsi="Courier New" w:cs="Courier New" w:hint="default"/>
+      </w:rPr>
+    </w:lvl>
+    <w:lvl w:ilvl="8" w:tplc="04090005" w:tentative="1">
+      <w:start w:val="1"/>
+      <w:numFmt w:val="bullet"/>
+      <w:lvlText w:val=""/>
+      <w:lvlJc w:val="left"/>
+      <w:pPr>
+        <w:ind w:left="7200" w:hanging="360"/>
+      </w:pPr>
+      <w:rPr>
+        <w:rFonts w:ascii="Wingdings" w:hAnsi="Wingdings" w:hint="default"/>
+      </w:rPr>
+    </w:lvl>
+  </w:abstractNum>
+  <w:abstractNum w:abstractNumId="7" w15:restartNumberingAfterBreak="0">
+    <w:nsid w:val="7FF112A0"/>
+    <w:multiLevelType w:val="hybridMultilevel"/>
+    <w:tmpl w:val="FBC4220C"/>
+    <w:lvl w:ilvl="0" w:tplc="04090001">
+      <w:start w:val="1"/>
+      <w:numFmt w:val="bullet"/>
+      <w:lvlText w:val=""/>
+      <w:lvlJc w:val="left"/>
+      <w:pPr>
+        <w:ind w:left="1440" w:hanging="360"/>
+      </w:pPr>
+      <w:rPr>
+        <w:rFonts w:ascii="Symbol" w:hAnsi="Symbol" w:hint="default"/>
+      </w:rPr>
+    </w:lvl>
+    <w:lvl w:ilvl="1" w:tplc="04090003" w:tentative="1">
+      <w:start w:val="1"/>
+      <w:numFmt w:val="bullet"/>
+      <w:lvlText w:val="o"/>
+      <w:lvlJc w:val="left"/>
+      <w:pPr>
+        <w:ind w:left="2160" w:hanging="360"/>
+      </w:pPr>
+      <w:rPr>
+        <w:rFonts w:ascii="Courier New" w:hAnsi="Courier New" w:cs="Courier New" w:hint="default"/>
+      </w:rPr>
+    </w:lvl>
+    <w:lvl w:ilvl="2" w:tplc="04090005" w:tentative="1">
+      <w:start w:val="1"/>
+      <w:numFmt w:val="bullet"/>
+      <w:lvlText w:val=""/>
+      <w:lvlJc w:val="left"/>
+      <w:pPr>
+        <w:ind w:left="2880" w:hanging="360"/>
+      </w:pPr>
+      <w:rPr>
+        <w:rFonts w:ascii="Wingdings" w:hAnsi="Wingdings" w:hint="default"/>
+      </w:rPr>
+    </w:lvl>
+    <w:lvl w:ilvl="3" w:tplc="04090001" w:tentative="1">
+      <w:start w:val="1"/>
+      <w:numFmt w:val="bullet"/>
+      <w:lvlText w:val=""/>
+      <w:lvlJc w:val="left"/>
+      <w:pPr>
+        <w:ind w:left="3600" w:hanging="360"/>
+      </w:pPr>
+      <w:rPr>
+        <w:rFonts w:ascii="Symbol" w:hAnsi="Symbol" w:hint="default"/>
+      </w:rPr>
+    </w:lvl>
+    <w:lvl w:ilvl="4" w:tplc="04090003" w:tentative="1">
+      <w:start w:val="1"/>
+      <w:numFmt w:val="bullet"/>
+      <w:lvlText w:val="o"/>
+      <w:lvlJc w:val="left"/>
+      <w:pPr>
+        <w:ind w:left="4320" w:hanging="360"/>
+      </w:pPr>
+      <w:rPr>
+        <w:rFonts w:ascii="Courier New" w:hAnsi="Courier New" w:cs="Courier New" w:hint="default"/>
+      </w:rPr>
+    </w:lvl>
+    <w:lvl w:ilvl="5" w:tplc="04090005" w:tentative="1">
+      <w:start w:val="1"/>
+      <w:numFmt w:val="bullet"/>
+      <w:lvlText w:val=""/>
+      <w:lvlJc w:val="left"/>
+      <w:pPr>
+        <w:ind w:left="5040" w:hanging="360"/>
+      </w:pPr>
+      <w:rPr>
+        <w:rFonts w:ascii="Wingdings" w:hAnsi="Wingdings" w:hint="default"/>
+      </w:rPr>
+    </w:lvl>
+    <w:lvl w:ilvl="6" w:tplc="04090001" w:tentative="1">
+      <w:start w:val="1"/>
+      <w:numFmt w:val="bullet"/>
+      <w:lvlText w:val=""/>
+      <w:lvlJc w:val="left"/>
+      <w:pPr>
+        <w:ind w:left="5760" w:hanging="360"/>
+      </w:pPr>
+      <w:rPr>
+        <w:rFonts w:ascii="Symbol" w:hAnsi="Symbol" w:hint="default"/>
+      </w:rPr>
+    </w:lvl>
+    <w:lvl w:ilvl="7" w:tplc="04090003" w:tentative="1">
+      <w:start w:val="1"/>
+      <w:numFmt w:val="bullet"/>
+      <w:lvlText w:val="o"/>
+      <w:lvlJc w:val="left"/>
+      <w:pPr>
+        <w:ind w:left="6480" w:hanging="360"/>
+      </w:pPr>
+      <w:rPr>
+        <w:rFonts w:ascii="Courier New" w:hAnsi="Courier New" w:cs="Courier New" w:hint="default"/>
+      </w:rPr>
+    </w:lvl>
+    <w:lvl w:ilvl="8" w:tplc="04090005" w:tentative="1">
+      <w:start w:val="1"/>
+      <w:numFmt w:val="bullet"/>
+      <w:lvlText w:val=""/>
+      <w:lvlJc w:val="left"/>
+      <w:pPr>
+        <w:ind w:left="7200" w:hanging="360"/>
+      </w:pPr>
+      <w:rPr>
+        <w:rFonts w:ascii="Wingdings" w:hAnsi="Wingdings" w:hint="default"/>
+      </w:rPr>
+    </w:lvl>
+  </w:abstractNum>
+  <w:num w:numId="1">
+    <w:abstractNumId w:val="1"/>
+  </w:num>
+  <w:num w:numId="2">
+    <w:abstractNumId w:val="7"/>
+  </w:num>
+  <w:num w:numId="3">
+    <w:abstractNumId w:val="3"/>
+  </w:num>
+  <w:num w:numId="4">
+    <w:abstractNumId w:val="6"/>
+  </w:num>
+  <w:num w:numId="5">
+    <w:abstractNumId w:val="4"/>
+  </w:num>
+  <w:num w:numId="6">
+    <w:abstractNumId w:val="0"/>
+  </w:num>
+  <w:num w:numId="7">
+    <w:abstractNumId w:val="5"/>
+  </w:num>
+  <w:num w:numId="8">
+    <w:abstractNumId w:val="2"/>
+  </w:num>
+</w:numbering>
 </file>
 
 <file path=word/styles.xml><?xml version="1.0" encoding="utf-8"?>
@@ -458,6 +2634,38 @@
     <w:semiHidden/>
     <w:unhideWhenUsed/>
   </w:style>
+  <w:style w:type="paragraph" w:styleId="ListParagraph">
+    <w:name w:val="List Paragraph"/>
+    <w:basedOn w:val="Normal"/>
+    <w:uiPriority w:val="34"/>
+    <w:qFormat/>
+    <w:rsid w:val="00BC3684"/>
+    <w:pPr>
+      <w:ind w:left="720"/>
+      <w:contextualSpacing/>
+    </w:pPr>
+  </w:style>
+  <w:style w:type="character" w:styleId="Hyperlink">
+    <w:name w:val="Hyperlink"/>
+    <w:basedOn w:val="DefaultParagraphFont"/>
+    <w:uiPriority w:val="99"/>
+    <w:unhideWhenUsed/>
+    <w:rsid w:val="009135E8"/>
+    <w:rPr>
+      <w:color w:val="0563C1" w:themeColor="hyperlink"/>
+      <w:u w:val="single"/>
+    </w:rPr>
+  </w:style>
+  <w:style w:type="character" w:styleId="UnresolvedMention">
+    <w:name w:val="Unresolved Mention"/>
+    <w:basedOn w:val="DefaultParagraphFont"/>
+    <w:uiPriority w:val="99"/>
+    <w:rsid w:val="009135E8"/>
+    <w:rPr>
+      <w:color w:val="605E5C"/>
+      <w:shd w:val="clear" w:color="auto" w:fill="E1DFDD"/>
+    </w:rPr>
+  </w:style>
 </w:styles>
 </file>
 

</xml_diff>

<commit_message>
Hide level select when random level is selected
</commit_message>
<xml_diff>
--- a/Design Decisions.docx
+++ b/Design Decisions.docx
@@ -404,8 +404,6 @@
       <w:r>
         <w:t>Powerup bar – bottom center</w:t>
       </w:r>
-      <w:bookmarkStart w:id="0" w:name="_GoBack"/>
-      <w:bookmarkEnd w:id="0"/>
     </w:p>
     <w:p>
       <w:pPr>
@@ -1256,6 +1254,26 @@
         <w:pStyle w:val="ListParagraph"/>
         <w:ind w:left="0"/>
       </w:pPr>
+      <w:r>
+        <w:t>Logging</w:t>
+      </w:r>
+    </w:p>
+    <w:p>
+      <w:pPr>
+        <w:pStyle w:val="ListParagraph"/>
+        <w:numPr>
+          <w:ilvl w:val="0"/>
+          <w:numId w:val="8"/>
+        </w:numPr>
+      </w:pPr>
+      <w:bookmarkStart w:id="0" w:name="_GoBack"/>
+      <w:bookmarkEnd w:id="0"/>
+    </w:p>
+    <w:p>
+      <w:pPr>
+        <w:pStyle w:val="ListParagraph"/>
+        <w:ind w:left="0"/>
+      </w:pPr>
     </w:p>
     <w:p>
       <w:pPr>
@@ -1510,7 +1528,7 @@
   <w:abstractNum w:abstractNumId="2" w15:restartNumberingAfterBreak="0">
     <w:nsid w:val="36FA60E5"/>
     <w:multiLevelType w:val="hybridMultilevel"/>
-    <w:tmpl w:val="DB62C0C6"/>
+    <w:tmpl w:val="CF626712"/>
     <w:lvl w:ilvl="0" w:tplc="04090001">
       <w:start w:val="1"/>
       <w:numFmt w:val="bullet"/>

</xml_diff>